<commit_message>
Agregando desglose de funcionalidades y pequeñas modificaciones al archivo SRS IEEE 830
</commit_message>
<xml_diff>
--- a/WCC SRS.docx
+++ b/WCC SRS.docx
@@ -276,7 +276,7 @@
           <w:szCs w:val="28"/>
           <w:lang w:val="es-MX"/>
         </w:rPr>
-        <w:t>7 de marzo de 2023</w:t>
+        <w:t>9 de marzo de 2023</w:t>
       </w:r>
       <w:r>
         <w:rPr>
@@ -3124,13 +3124,7 @@
         <w:rPr>
           <w:lang w:val="es-MX"/>
         </w:rPr>
-        <w:t xml:space="preserve"> </w:t>
-      </w:r>
-      <w:r>
-        <w:rPr>
-          <w:lang w:val="es-MX"/>
-        </w:rPr>
-        <w:t>Conexión, física o lógica, entre una computadora y el usuario, un dispositivo periférico o un enlace de comunicaciones.</w:t>
+        <w:t xml:space="preserve"> Conexión, física o lógica, entre una computadora y el usuario, un dispositivo periférico o un enlace de comunicaciones.</w:t>
       </w:r>
     </w:p>
     <w:p>
@@ -3160,13 +3154,7 @@
         <w:rPr>
           <w:lang w:val="es-MX"/>
         </w:rPr>
-        <w:t xml:space="preserve"> </w:t>
-      </w:r>
-      <w:r>
-        <w:rPr>
-          <w:lang w:val="es-MX"/>
-        </w:rPr>
-        <w:t xml:space="preserve">La expresión UI viene de </w:t>
+        <w:t xml:space="preserve"> La expresión UI viene de </w:t>
       </w:r>
       <w:proofErr w:type="spellStart"/>
       <w:r>
@@ -3229,13 +3217,7 @@
         <w:rPr>
           <w:lang w:val="es-MX"/>
         </w:rPr>
-        <w:t xml:space="preserve"> </w:t>
-      </w:r>
-      <w:r>
-        <w:rPr>
-          <w:lang w:val="es-MX"/>
-        </w:rPr>
-        <w:t xml:space="preserve">El término UX viene de </w:t>
+        <w:t xml:space="preserve"> El término UX viene de </w:t>
       </w:r>
       <w:proofErr w:type="spellStart"/>
       <w:r>
@@ -8512,6 +8494,7 @@
                 <w:rFonts w:ascii="Arial" w:eastAsia="Arial" w:hAnsi="Arial" w:cs="Arial"/>
                 <w:lang w:val="es-MX"/>
               </w:rPr>
+              <w:lastRenderedPageBreak/>
               <w:t>Autor</w:t>
             </w:r>
           </w:p>
@@ -11067,51 +11050,10 @@
             <w:r>
               <w:rPr>
                 <w:rFonts w:ascii="Arial" w:eastAsia="Arial" w:hAnsi="Arial" w:cs="Arial"/>
-                <w:lang w:val="es-MX"/>
-              </w:rPr>
-              <w:t>L</w:t>
-            </w:r>
-            <w:r>
-              <w:rPr>
-                <w:rFonts w:ascii="Arial" w:eastAsia="Arial" w:hAnsi="Arial" w:cs="Arial"/>
-                <w:lang w:val="es-MX"/>
-              </w:rPr>
-              <w:t xml:space="preserve">as </w:t>
-            </w:r>
-            <w:r>
-              <w:rPr>
-                <w:rFonts w:ascii="Arial" w:eastAsia="Arial" w:hAnsi="Arial" w:cs="Arial"/>
-                <w:lang w:val="es-MX"/>
-              </w:rPr>
-              <w:t xml:space="preserve">contingencias detectadas se </w:t>
-            </w:r>
-            <w:r>
-              <w:rPr>
-                <w:rFonts w:ascii="Arial" w:eastAsia="Arial" w:hAnsi="Arial" w:cs="Arial"/>
-                <w:lang w:val="es-MX"/>
-              </w:rPr>
-              <w:t>recrearán</w:t>
-            </w:r>
-            <w:r>
-              <w:rPr>
-                <w:rFonts w:ascii="Arial" w:eastAsia="Arial" w:hAnsi="Arial" w:cs="Arial"/>
-                <w:lang w:val="es-MX"/>
-              </w:rPr>
-              <w:t xml:space="preserve"> en el programa para así garantizar </w:t>
-            </w:r>
-            <w:r>
-              <w:rPr>
-                <w:rFonts w:ascii="Arial" w:eastAsia="Arial" w:hAnsi="Arial" w:cs="Arial"/>
-                <w:lang w:val="es-MX"/>
-              </w:rPr>
-              <w:t>que</w:t>
-            </w:r>
-            <w:r>
-              <w:rPr>
-                <w:rFonts w:ascii="Arial" w:eastAsia="Arial" w:hAnsi="Arial" w:cs="Arial"/>
-                <w:lang w:val="es-MX"/>
-              </w:rPr>
-              <w:t xml:space="preserve"> el programa se mantenga en funcionamiento hasta que la contingencia se resuelva</w:t>
+                <w:highlight w:val="yellow"/>
+                <w:lang w:val="es-MX"/>
+              </w:rPr>
+              <w:t>Se llevarán a cabo una serie de pruebas de estabilidad para verificar los puntos críticos en los que el sistema ya no es estable y así poder reducirlos al mínimo o definir planes de recuperación de corto plazo para el cliente</w:t>
             </w:r>
           </w:p>
         </w:tc>
@@ -11540,7 +11482,23 @@
                 <w:rFonts w:ascii="Arial" w:eastAsia="Arial" w:hAnsi="Arial" w:cs="Arial"/>
                 <w:lang w:val="es-MX"/>
               </w:rPr>
-              <w:t xml:space="preserve"> si el cliente quiere agregar más funciones o se tengan que agregar cambios debido al manejo de muchos datos por el crecimiento de las ventas en línea, se podrá implementar sin tener que realizar cambios bruscos en el programa</w:t>
+              <w:t xml:space="preserve"> </w:t>
+            </w:r>
+            <w:r>
+              <w:rPr>
+                <w:rFonts w:ascii="Arial" w:eastAsia="Arial" w:hAnsi="Arial" w:cs="Arial"/>
+                <w:highlight w:val="yellow"/>
+                <w:lang w:val="es-MX"/>
+              </w:rPr>
+              <w:t xml:space="preserve">si el cliente </w:t>
+            </w:r>
+            <w:r>
+              <w:rPr>
+                <w:rFonts w:ascii="Arial" w:eastAsia="Arial" w:hAnsi="Arial" w:cs="Arial"/>
+                <w:highlight w:val="yellow"/>
+                <w:lang w:val="es-MX"/>
+              </w:rPr>
+              <w:t>aumenta su inventario, si el número de usuarios incrementa o si el número de torneos y noticias crece, solo se requiera modificaciones en hardware con un mínimo de modificaciones en el software/programa</w:t>
             </w:r>
           </w:p>
         </w:tc>
@@ -11778,6 +11736,7 @@
                 <w:bCs/>
                 <w:lang w:val="es-MX"/>
               </w:rPr>
+              <w:lastRenderedPageBreak/>
               <w:t>Contingencia identificada</w:t>
             </w:r>
           </w:p>
@@ -13304,7 +13263,6 @@
                 <w:bCs/>
                 <w:lang w:val="es-MX"/>
               </w:rPr>
-              <w:lastRenderedPageBreak/>
               <w:t>Propiedades</w:t>
             </w:r>
           </w:p>
@@ -13376,6 +13334,7 @@
                 <w:rFonts w:ascii="Arial" w:eastAsia="Arial" w:hAnsi="Arial" w:cs="Arial"/>
                 <w:lang w:val="es-MX"/>
               </w:rPr>
+              <w:lastRenderedPageBreak/>
               <w:t>Id. De la función del producto</w:t>
             </w:r>
           </w:p>

</xml_diff>